<commit_message>
adding some code for lab 2 (incomplete) and beginning code for lab 3 (open loop feedback for testing motor control)
</commit_message>
<xml_diff>
--- a/Lab_2_3D_Scanner/Working_Task_List.docx
+++ b/Lab_2_3D_Scanner/Working_Task_List.docx
@@ -6,84 +6,43 @@
       <w:r>
         <w:t>POE to do today:</w:t>
       </w:r>
+    </w:p>
+    <w:p>
+      <w:r>
+        <w:t>Balance pan tilt by adding weight to the other arm.</w:t>
+      </w:r>
+    </w:p>
+    <w:p>
+      <w:r>
+        <w:t>Move holding clip to middle</w:t>
+      </w:r>
+    </w:p>
+    <w:p>
+      <w:r>
+        <w:t>Design and work order or laser cut a sign for scanning</w:t>
+      </w:r>
+    </w:p>
+    <w:p>
+      <w:r>
+        <w:t>Find/ buy material for sign??</w:t>
+      </w:r>
+    </w:p>
+    <w:p>
+      <w:r>
+        <w:t>Attach second potentiometer and spacer (epoxy) for position feedback on second axis</w:t>
+      </w:r>
+    </w:p>
+    <w:p>
+      <w:r>
+        <w:t>Design, CAD, and 3D print arms for holding the stationary side of the potentiometers. Epoxy them on.</w:t>
+      </w:r>
+    </w:p>
+    <w:p>
+      <w:r>
+        <w:t>Electrical wiring and routing- minimize entanglement points.</w:t>
+      </w:r>
       <w:bookmarkStart w:id="0" w:name="_GoBack"/>
       <w:bookmarkEnd w:id="0"/>
-    </w:p>
-    <w:p>
-      <w:r>
-        <w:t>Balance pan tilt by adding weight to the other arm.</w:t>
-      </w:r>
-    </w:p>
-    <w:p>
-      <w:r>
-        <w:t>Modify another potentiometer to have full 360 degree rotation</w:t>
-      </w:r>
-    </w:p>
-    <w:p>
-      <w:r>
-        <w:t>Test the first pot to make sure nothing is broken due to the reassembly process</w:t>
-      </w:r>
-    </w:p>
-    <w:p>
-      <w:r>
-        <w:t>Move the gun mount to the side</w:t>
-      </w:r>
-    </w:p>
-    <w:p>
-      <w:r>
-        <w:t>Fabricate a mount for the IR scanner, placing it at the center of rotation (CAD and 3D print??)</w:t>
-      </w:r>
-    </w:p>
-    <w:p>
-      <w:r>
-        <w:t>Design and work order or laser cut a sign for scanning</w:t>
-      </w:r>
-    </w:p>
-    <w:p>
-      <w:r>
-        <w:t>Find/ buy material for sign??</w:t>
-      </w:r>
-    </w:p>
-    <w:p>
-      <w:r>
-        <w:t>Create small spacer for second axis of rotation so pot doesn’t interfere with gear- can just be cut out of wood.</w:t>
-      </w:r>
-    </w:p>
-    <w:p>
-      <w:r>
-        <w:t>Attach second potentiometer and spacer (epoxy) for position feedback on second axis</w:t>
-      </w:r>
-    </w:p>
-    <w:p>
-      <w:r>
-        <w:t>Design, CAD, and 3D print arms for holding the stationary side of the potentiometers. Epoxy them on.</w:t>
-      </w:r>
-    </w:p>
-    <w:p>
-      <w:r>
-        <w:t>Electrical wiring and routing- minimize entanglement points.</w:t>
-      </w:r>
-    </w:p>
-    <w:p>
-      <w:r>
-        <w:t>Mount Arduino on arm to reduce entanglement points??</w:t>
-      </w:r>
-    </w:p>
-    <w:p>
-      <w:r>
-        <w:t xml:space="preserve">Battery powered- mount battery on arm to reduce entanglement points/ reduce wall </w:t>
-      </w:r>
-      <w:r>
-        <w:t>dependency</w:t>
-      </w:r>
-      <w:r>
-        <w:t>??</w:t>
-      </w:r>
-    </w:p>
-    <w:p>
-      <w:r>
-        <w:t>Use these last two as the counter weights to balance pan tilt system??</w:t>
-      </w:r>
     </w:p>
     <w:p/>
     <w:p/>

</xml_diff>